<commit_message>
add part2 generative part in report
</commit_message>
<xml_diff>
--- a/HW2/HW2_report.docx
+++ b/HW2/HW2_report.docx
@@ -303,7 +303,7 @@
         <w:ind w:leftChars="0" w:firstLine="480"/>
         <w:jc w:val="both"/>
         <w:rPr>
-          <w:rFonts w:ascii="Times New Roman" w:hAnsi="Times New Roman" w:cs="Times New Roman" w:hint="eastAsia"/>
+          <w:rFonts w:ascii="Times New Roman" w:hAnsi="Times New Roman" w:cs="Times New Roman"/>
           <w:szCs w:val="24"/>
         </w:rPr>
       </w:pPr>
@@ -1155,7 +1155,7 @@
         <w:ind w:leftChars="0" w:firstLine="480"/>
         <w:jc w:val="both"/>
         <w:rPr>
-          <w:rFonts w:ascii="Times New Roman" w:hAnsi="Times New Roman" w:cs="Times New Roman" w:hint="eastAsia"/>
+          <w:rFonts w:ascii="Times New Roman" w:hAnsi="Times New Roman" w:cs="Times New Roman"/>
           <w:szCs w:val="24"/>
         </w:rPr>
       </w:pPr>
@@ -1414,6 +1414,7 @@
       <w:r>
         <w:rPr>
           <w:rFonts w:ascii="Times New Roman" w:hAnsi="Times New Roman" w:cs="Times New Roman"/>
+          <w:noProof/>
           <w:szCs w:val="24"/>
         </w:rPr>
         <w:drawing>
@@ -1455,6 +1456,7 @@
       <w:r>
         <w:rPr>
           <w:rFonts w:ascii="Times New Roman" w:hAnsi="Times New Roman" w:cs="Times New Roman"/>
+          <w:noProof/>
           <w:szCs w:val="24"/>
         </w:rPr>
         <w:drawing>
@@ -1538,14 +1540,7 @@
           <w:rFonts w:ascii="Times New Roman" w:hAnsi="Times New Roman" w:cs="Times New Roman" w:hint="eastAsia"/>
           <w:szCs w:val="24"/>
         </w:rPr>
-        <w:t xml:space="preserve"> </w:t>
-      </w:r>
-      <w:r>
-        <w:rPr>
-          <w:rFonts w:ascii="Times New Roman" w:hAnsi="Times New Roman" w:cs="Times New Roman" w:hint="eastAsia"/>
-          <w:szCs w:val="24"/>
-        </w:rPr>
-        <w:t>matrix</w:t>
+        <w:t xml:space="preserve"> matrix</w:t>
       </w:r>
       <w:r>
         <w:rPr>
@@ -1573,28 +1568,7 @@
           <w:rFonts w:ascii="Times New Roman" w:hAnsi="Times New Roman" w:cs="Times New Roman"/>
           <w:szCs w:val="24"/>
         </w:rPr>
-        <w:t xml:space="preserve">=classes=4, </w:t>
-      </w:r>
-      <w:r>
-        <w:rPr>
-          <w:rFonts w:ascii="Times New Roman" w:hAnsi="Times New Roman" w:cs="Times New Roman"/>
-          <w:szCs w:val="24"/>
-        </w:rPr>
-        <w:t>M</w:t>
-      </w:r>
-      <w:r>
-        <w:rPr>
-          <w:rFonts w:ascii="Times New Roman" w:hAnsi="Times New Roman" w:cs="Times New Roman"/>
-          <w:szCs w:val="24"/>
-        </w:rPr>
-        <w:t>=basis</w:t>
-      </w:r>
-      <w:r>
-        <w:rPr>
-          <w:rFonts w:ascii="Times New Roman" w:hAnsi="Times New Roman" w:cs="Times New Roman"/>
-          <w:szCs w:val="24"/>
-        </w:rPr>
-        <w:t>=4)</w:t>
+        <w:t>=classes=4, M=basis=4)</w:t>
       </w:r>
       <w:r>
         <w:rPr>
@@ -1815,7 +1789,6 @@
         </w:rPr>
         <w:t>k</w:t>
       </w:r>
-      <w:proofErr w:type="gramStart"/>
       <w:r>
         <w:rPr>
           <w:rFonts w:ascii="Times New Roman" w:hAnsi="Times New Roman" w:cs="Times New Roman" w:hint="eastAsia"/>
@@ -1823,7 +1796,6 @@
         </w:rPr>
         <w:t>個</w:t>
       </w:r>
-      <w:proofErr w:type="gramEnd"/>
       <w:r>
         <w:rPr>
           <w:rFonts w:ascii="Times New Roman" w:hAnsi="Times New Roman" w:cs="Times New Roman" w:hint="eastAsia"/>
@@ -1965,14 +1937,7 @@
           <w:rFonts w:ascii="Times New Roman" w:hAnsi="Times New Roman" w:cs="Times New Roman" w:hint="eastAsia"/>
           <w:szCs w:val="24"/>
         </w:rPr>
-        <w:t>我再將四個</w:t>
-      </w:r>
-      <w:r>
-        <w:rPr>
-          <w:rFonts w:ascii="Times New Roman" w:hAnsi="Times New Roman" w:cs="Times New Roman" w:hint="eastAsia"/>
-          <w:szCs w:val="24"/>
-        </w:rPr>
-        <w:t>是四個</w:t>
+        <w:t>我再將四個是四個</w:t>
       </w:r>
       <w:r>
         <w:rPr>
@@ -2070,14 +2035,7 @@
           <w:rFonts w:ascii="Times New Roman" w:hAnsi="Times New Roman" w:cs="Times New Roman" w:hint="eastAsia"/>
           <w:szCs w:val="24"/>
         </w:rPr>
-        <w:t>。</w:t>
-      </w:r>
-      <w:r>
-        <w:rPr>
-          <w:rFonts w:ascii="Times New Roman" w:hAnsi="Times New Roman" w:cs="Times New Roman" w:hint="eastAsia"/>
-          <w:szCs w:val="24"/>
-        </w:rPr>
-        <w:t>其結果與</w:t>
+        <w:t>。其結果與</w:t>
       </w:r>
       <w:r>
         <w:rPr>
@@ -2098,14 +2056,7 @@
           <w:rFonts w:ascii="Times New Roman" w:hAnsi="Times New Roman" w:cs="Times New Roman" w:hint="eastAsia"/>
           <w:szCs w:val="24"/>
         </w:rPr>
-        <w:t>如下圖</w:t>
-      </w:r>
-      <w:r>
-        <w:rPr>
-          <w:rFonts w:ascii="Times New Roman" w:hAnsi="Times New Roman" w:cs="Times New Roman" w:hint="eastAsia"/>
-          <w:szCs w:val="24"/>
-        </w:rPr>
-        <w:t>，四個</w:t>
+        <w:t>如下圖，四個</w:t>
       </w:r>
       <w:r>
         <w:rPr>
@@ -2206,6 +2157,7 @@
       <w:r>
         <w:rPr>
           <w:rFonts w:ascii="Times New Roman" w:hAnsi="Times New Roman" w:cs="Times New Roman"/>
+          <w:noProof/>
           <w:szCs w:val="24"/>
         </w:rPr>
         <w:drawing>
@@ -2249,128 +2201,127 @@
       <w:pPr>
         <w:jc w:val="both"/>
         <w:rPr>
+          <w:noProof/>
+        </w:rPr>
+      </w:pPr>
+      <w:r>
+        <w:rPr>
+          <w:noProof/>
+        </w:rPr>
+        <w:tab/>
+      </w:r>
+      <w:r>
+        <w:rPr>
           <w:rFonts w:hint="eastAsia"/>
           <w:noProof/>
         </w:rPr>
-      </w:pPr>
-      <w:r>
-        <w:rPr>
-          <w:noProof/>
-        </w:rPr>
-        <w:tab/>
-      </w:r>
+        <w:t>我再修改最初</w:t>
+      </w:r>
+      <w:bookmarkStart w:id="3" w:name="_Hlk132748881"/>
+      <w:r>
+        <w:rPr>
+          <w:noProof/>
+        </w:rPr>
+        <w:t>Weights matrix</w:t>
+      </w:r>
+      <w:bookmarkEnd w:id="3"/>
       <w:r>
         <w:rPr>
           <w:rFonts w:hint="eastAsia"/>
           <w:noProof/>
         </w:rPr>
-        <w:t>我再修改最初</w:t>
-      </w:r>
-      <w:bookmarkStart w:id="3" w:name="_Hlk132748881"/>
-      <w:r>
-        <w:rPr>
-          <w:noProof/>
-        </w:rPr>
-        <w:t>Weights matrix</w:t>
-      </w:r>
-      <w:bookmarkEnd w:id="3"/>
+        <w:t>的部分，將對角線的</w:t>
+      </w:r>
       <w:r>
         <w:rPr>
           <w:rFonts w:hint="eastAsia"/>
           <w:noProof/>
         </w:rPr>
-        <w:t>的部分，將對角線的</w:t>
+        <w:t>e</w:t>
+      </w:r>
+      <w:r>
+        <w:rPr>
+          <w:noProof/>
+        </w:rPr>
+        <w:t>lement</w:t>
       </w:r>
       <w:r>
         <w:rPr>
           <w:rFonts w:hint="eastAsia"/>
           <w:noProof/>
         </w:rPr>
-        <w:t>e</w:t>
-      </w:r>
-      <w:r>
-        <w:rPr>
-          <w:noProof/>
-        </w:rPr>
-        <w:t>lement</w:t>
+        <w:t>的值將低到</w:t>
       </w:r>
       <w:r>
         <w:rPr>
           <w:rFonts w:hint="eastAsia"/>
           <w:noProof/>
         </w:rPr>
-        <w:t>的值將低到</w:t>
+        <w:t>0.001</w:t>
       </w:r>
       <w:r>
         <w:rPr>
           <w:rFonts w:hint="eastAsia"/>
           <w:noProof/>
         </w:rPr>
-        <w:t>0.001</w:t>
+        <w:t>，其他則保持</w:t>
       </w:r>
       <w:r>
         <w:rPr>
           <w:rFonts w:hint="eastAsia"/>
           <w:noProof/>
         </w:rPr>
-        <w:t>，其他則保持</w:t>
+        <w:t>0</w:t>
+      </w:r>
+      <w:r>
+        <w:rPr>
+          <w:noProof/>
+        </w:rPr>
+        <w:t>.01</w:t>
       </w:r>
       <w:r>
         <w:rPr>
           <w:rFonts w:hint="eastAsia"/>
           <w:noProof/>
         </w:rPr>
-        <w:t>0</w:t>
-      </w:r>
-      <w:r>
-        <w:rPr>
-          <w:noProof/>
-        </w:rPr>
-        <w:t>.01</w:t>
+        <w:t>，</w:t>
       </w:r>
       <w:r>
         <w:rPr>
           <w:rFonts w:hint="eastAsia"/>
           <w:noProof/>
         </w:rPr>
+        <w:t>l</w:t>
+      </w:r>
+      <w:r>
+        <w:rPr>
+          <w:noProof/>
+        </w:rPr>
+        <w:t>earning rate</w:t>
+      </w:r>
+      <w:r>
+        <w:rPr>
+          <w:rFonts w:hint="eastAsia"/>
+          <w:noProof/>
+        </w:rPr>
+        <w:t>則調升到</w:t>
+      </w:r>
+      <w:r>
+        <w:rPr>
+          <w:rFonts w:hint="eastAsia"/>
+          <w:noProof/>
+        </w:rPr>
+        <w:t>1</w:t>
+      </w:r>
+      <w:r>
+        <w:rPr>
+          <w:rFonts w:hint="eastAsia"/>
+          <w:noProof/>
+        </w:rPr>
         <w:t>，</w:t>
       </w:r>
       <w:r>
         <w:rPr>
-          <w:rFonts w:hint="eastAsia"/>
-          <w:noProof/>
-        </w:rPr>
-        <w:t>l</w:t>
-      </w:r>
-      <w:r>
-        <w:rPr>
-          <w:noProof/>
-        </w:rPr>
-        <w:t>earning rate</w:t>
-      </w:r>
-      <w:r>
-        <w:rPr>
-          <w:rFonts w:hint="eastAsia"/>
-          <w:noProof/>
-        </w:rPr>
-        <w:t>則調升到</w:t>
-      </w:r>
-      <w:r>
-        <w:rPr>
-          <w:rFonts w:hint="eastAsia"/>
-          <w:noProof/>
-        </w:rPr>
-        <w:t>1</w:t>
-      </w:r>
-      <w:r>
-        <w:rPr>
-          <w:rFonts w:hint="eastAsia"/>
-          <w:noProof/>
-        </w:rPr>
-        <w:t>，</w:t>
-      </w:r>
-      <w:r>
-        <w:rPr>
           <w:rFonts w:ascii="Times New Roman" w:hAnsi="Times New Roman" w:cs="Times New Roman" w:hint="eastAsia"/>
           <w:szCs w:val="24"/>
         </w:rPr>
@@ -2395,21 +2346,7 @@
           <w:rFonts w:ascii="Times New Roman" w:hAnsi="Times New Roman" w:cs="Times New Roman" w:hint="eastAsia"/>
           <w:szCs w:val="24"/>
         </w:rPr>
-        <w:t>如下</w:t>
-      </w:r>
-      <w:r>
-        <w:rPr>
-          <w:rFonts w:ascii="Times New Roman" w:hAnsi="Times New Roman" w:cs="Times New Roman" w:hint="eastAsia"/>
-          <w:szCs w:val="24"/>
-        </w:rPr>
-        <w:t>面四張</w:t>
-      </w:r>
-      <w:r>
-        <w:rPr>
-          <w:rFonts w:ascii="Times New Roman" w:hAnsi="Times New Roman" w:cs="Times New Roman" w:hint="eastAsia"/>
-          <w:szCs w:val="24"/>
-        </w:rPr>
-        <w:t>圖</w:t>
+        <w:t>如下面四張圖</w:t>
       </w:r>
       <w:r>
         <w:rPr>
@@ -2574,12 +2511,13 @@
       <w:r>
         <w:rPr>
           <w:rFonts w:ascii="Times New Roman" w:hAnsi="Times New Roman" w:cs="Times New Roman"/>
+          <w:noProof/>
           <w:szCs w:val="24"/>
         </w:rPr>
         <w:drawing>
-          <wp:inline distT="0" distB="0" distL="0" distR="0" wp14:anchorId="47905A4C" wp14:editId="28450951">
-            <wp:extent cx="2520000" cy="1579172"/>
-            <wp:effectExtent l="0" t="0" r="0" b="2540"/>
+          <wp:inline distT="0" distB="0" distL="0" distR="0" wp14:anchorId="47905A4C" wp14:editId="7A82C185">
+            <wp:extent cx="2519103" cy="1394234"/>
+            <wp:effectExtent l="0" t="0" r="0" b="0"/>
             <wp:docPr id="10" name="圖片 10"/>
             <wp:cNvGraphicFramePr>
               <a:graphicFrameLocks xmlns:a="http://schemas.openxmlformats.org/drawingml/2006/main" noChangeAspect="1"/>
@@ -2600,7 +2538,7 @@
                   <pic:spPr>
                     <a:xfrm>
                       <a:off x="0" y="0"/>
-                      <a:ext cx="2520000" cy="1579172"/>
+                      <a:ext cx="2531642" cy="1401174"/>
                     </a:xfrm>
                     <a:prstGeom prst="rect">
                       <a:avLst/>
@@ -2675,14 +2613,7 @@
           <w:rFonts w:ascii="Times New Roman" w:hAnsi="Times New Roman" w:cs="Times New Roman" w:hint="eastAsia"/>
           <w:szCs w:val="24"/>
         </w:rPr>
-        <w:t>，</w:t>
-      </w:r>
-      <w:r>
-        <w:rPr>
-          <w:rFonts w:ascii="Times New Roman" w:hAnsi="Times New Roman" w:cs="Times New Roman" w:hint="eastAsia"/>
-          <w:szCs w:val="24"/>
-        </w:rPr>
-        <w:t>可以看出</w:t>
+        <w:t>，可以看出</w:t>
       </w:r>
       <w:r>
         <w:rPr>
@@ -2815,21 +2746,7 @@
           <w:rFonts w:hint="eastAsia"/>
           <w:noProof/>
         </w:rPr>
-        <w:t>左</w:t>
-      </w:r>
-      <w:r>
-        <w:rPr>
-          <w:rFonts w:hint="eastAsia"/>
-          <w:noProof/>
-        </w:rPr>
-        <w:t>下</w:t>
-      </w:r>
-      <w:r>
-        <w:rPr>
-          <w:rFonts w:hint="eastAsia"/>
-          <w:noProof/>
-        </w:rPr>
-        <w:t>圖為經過第</w:t>
+        <w:t>左下圖為經過第</w:t>
       </w:r>
       <w:r>
         <w:rPr>
@@ -2893,7 +2810,7 @@
         <w:ind w:left="480" w:firstLine="480"/>
         <w:jc w:val="both"/>
         <w:rPr>
-          <w:rFonts w:ascii="Times New Roman" w:hAnsi="Times New Roman" w:cs="Times New Roman" w:hint="eastAsia"/>
+          <w:rFonts w:ascii="Times New Roman" w:hAnsi="Times New Roman" w:cs="Times New Roman"/>
           <w:szCs w:val="24"/>
         </w:rPr>
       </w:pPr>
@@ -2955,7 +2872,7 @@
           <w:rFonts w:hint="eastAsia"/>
           <w:noProof/>
         </w:rPr>
-        <w:t>皆為最小值，依照前面推論，不太能正確分類。</w:t>
+        <w:t>皆為最小值，不太能正確分類。</w:t>
       </w:r>
       <w:r>
         <w:rPr>
@@ -3141,14 +3058,7 @@
           <w:rFonts w:ascii="Times New Roman" w:hAnsi="Times New Roman" w:cs="Times New Roman"/>
           <w:szCs w:val="24"/>
         </w:rPr>
-        <w:t>eigh</w:t>
-      </w:r>
-      <w:r>
-        <w:rPr>
-          <w:rFonts w:ascii="Times New Roman" w:hAnsi="Times New Roman" w:cs="Times New Roman"/>
-          <w:szCs w:val="24"/>
-        </w:rPr>
-        <w:t>t</w:t>
+        <w:t>eight</w:t>
       </w:r>
       <w:r>
         <w:rPr>
@@ -3273,28 +3183,7 @@
           <w:rFonts w:hint="eastAsia"/>
           <w:noProof/>
         </w:rPr>
-        <w:t>皆為最</w:t>
-      </w:r>
-      <w:r>
-        <w:rPr>
-          <w:rFonts w:hint="eastAsia"/>
-          <w:noProof/>
-        </w:rPr>
-        <w:t>大</w:t>
-      </w:r>
-      <w:r>
-        <w:rPr>
-          <w:rFonts w:hint="eastAsia"/>
-          <w:noProof/>
-        </w:rPr>
-        <w:t>值</w:t>
-      </w:r>
-      <w:r>
-        <w:rPr>
-          <w:rFonts w:hint="eastAsia"/>
-          <w:noProof/>
-        </w:rPr>
-        <w:t>，可分出四種類別。</w:t>
+        <w:t>皆為最大值，可分出四種類別。</w:t>
       </w:r>
     </w:p>
     <w:p>
@@ -3407,6 +3296,264 @@
     </w:p>
     <w:p>
       <w:pPr>
+        <w:pStyle w:val="a3"/>
+        <w:ind w:leftChars="0" w:firstLine="480"/>
+        <w:jc w:val="both"/>
+        <w:rPr>
+          <w:rFonts w:ascii="Times New Roman" w:hAnsi="Times New Roman" w:cs="Times New Roman"/>
+          <w:szCs w:val="24"/>
+        </w:rPr>
+      </w:pPr>
+      <w:r>
+        <w:rPr>
+          <w:rFonts w:ascii="Times New Roman" w:hAnsi="Times New Roman" w:cs="Times New Roman" w:hint="eastAsia"/>
+          <w:szCs w:val="24"/>
+        </w:rPr>
+        <w:t>這邊將</w:t>
+      </w:r>
+      <w:r>
+        <w:rPr>
+          <w:rFonts w:ascii="Times New Roman" w:hAnsi="Times New Roman" w:cs="Times New Roman" w:hint="eastAsia"/>
+          <w:szCs w:val="24"/>
+        </w:rPr>
+        <w:t>c</w:t>
+      </w:r>
+      <w:r>
+        <w:rPr>
+          <w:rFonts w:ascii="Times New Roman" w:hAnsi="Times New Roman" w:cs="Times New Roman"/>
+          <w:szCs w:val="24"/>
+        </w:rPr>
+        <w:t>lass 4</w:t>
+      </w:r>
+      <w:r>
+        <w:rPr>
+          <w:rFonts w:ascii="Times New Roman" w:hAnsi="Times New Roman" w:cs="Times New Roman" w:hint="eastAsia"/>
+          <w:szCs w:val="24"/>
+        </w:rPr>
+        <w:t>歸類到</w:t>
+      </w:r>
+      <w:r>
+        <w:rPr>
+          <w:rFonts w:ascii="Times New Roman" w:hAnsi="Times New Roman" w:cs="Times New Roman" w:hint="eastAsia"/>
+          <w:szCs w:val="24"/>
+        </w:rPr>
+        <w:t>c</w:t>
+      </w:r>
+      <w:r>
+        <w:rPr>
+          <w:rFonts w:ascii="Times New Roman" w:hAnsi="Times New Roman" w:cs="Times New Roman"/>
+          <w:szCs w:val="24"/>
+        </w:rPr>
+        <w:t>lass1</w:t>
+      </w:r>
+      <w:r>
+        <w:rPr>
+          <w:rFonts w:ascii="Times New Roman" w:hAnsi="Times New Roman" w:cs="Times New Roman" w:hint="eastAsia"/>
+          <w:szCs w:val="24"/>
+        </w:rPr>
+        <w:t>，因此只剩下</w:t>
+      </w:r>
+      <w:r>
+        <w:rPr>
+          <w:rFonts w:ascii="Times New Roman" w:hAnsi="Times New Roman" w:cs="Times New Roman" w:hint="eastAsia"/>
+          <w:szCs w:val="24"/>
+        </w:rPr>
+        <w:t>3</w:t>
+      </w:r>
+      <w:r>
+        <w:rPr>
+          <w:rFonts w:ascii="Times New Roman" w:hAnsi="Times New Roman" w:cs="Times New Roman" w:hint="eastAsia"/>
+          <w:szCs w:val="24"/>
+        </w:rPr>
+        <w:t>個</w:t>
+      </w:r>
+      <w:r>
+        <w:rPr>
+          <w:rFonts w:ascii="Times New Roman" w:hAnsi="Times New Roman" w:cs="Times New Roman" w:hint="eastAsia"/>
+          <w:szCs w:val="24"/>
+        </w:rPr>
+        <w:t>class</w:t>
+      </w:r>
+      <w:r>
+        <w:rPr>
+          <w:rFonts w:ascii="Times New Roman" w:hAnsi="Times New Roman" w:cs="Times New Roman" w:hint="eastAsia"/>
+          <w:szCs w:val="24"/>
+        </w:rPr>
+        <w:t>。</w:t>
+      </w:r>
+      <w:r>
+        <w:rPr>
+          <w:rFonts w:ascii="Times New Roman" w:hAnsi="Times New Roman" w:cs="Times New Roman"/>
+          <w:szCs w:val="24"/>
+        </w:rPr>
+        <w:t>Generative model</w:t>
+      </w:r>
+      <w:r>
+        <w:rPr>
+          <w:rFonts w:ascii="Times New Roman" w:hAnsi="Times New Roman" w:cs="Times New Roman" w:hint="eastAsia"/>
+          <w:szCs w:val="24"/>
+        </w:rPr>
+        <w:t>我依序使用了三個</w:t>
+      </w:r>
+      <w:r>
+        <w:rPr>
+          <w:rFonts w:ascii="Times New Roman" w:hAnsi="Times New Roman" w:cs="Times New Roman" w:hint="eastAsia"/>
+          <w:szCs w:val="24"/>
+        </w:rPr>
+        <w:t>c</w:t>
+      </w:r>
+      <w:r>
+        <w:rPr>
+          <w:rFonts w:ascii="Times New Roman" w:hAnsi="Times New Roman" w:cs="Times New Roman"/>
+          <w:szCs w:val="24"/>
+        </w:rPr>
+        <w:t>lass</w:t>
+      </w:r>
+      <w:r>
+        <w:rPr>
+          <w:rFonts w:ascii="Times New Roman" w:hAnsi="Times New Roman" w:cs="Times New Roman" w:hint="eastAsia"/>
+          <w:szCs w:val="24"/>
+        </w:rPr>
+        <w:t>的</w:t>
+      </w:r>
+      <w:r>
+        <w:rPr>
+          <w:rFonts w:ascii="Times New Roman" w:hAnsi="Times New Roman" w:cs="Times New Roman"/>
+          <w:szCs w:val="24"/>
+        </w:rPr>
+        <w:t>covariance matrix</w:t>
+      </w:r>
+      <w:r>
+        <w:rPr>
+          <w:rFonts w:ascii="Times New Roman" w:hAnsi="Times New Roman" w:cs="Times New Roman" w:hint="eastAsia"/>
+          <w:szCs w:val="24"/>
+        </w:rPr>
+        <w:t>來生成</w:t>
+      </w:r>
+      <w:r>
+        <w:rPr>
+          <w:rFonts w:ascii="Times New Roman" w:hAnsi="Times New Roman" w:cs="Times New Roman" w:hint="eastAsia"/>
+          <w:szCs w:val="24"/>
+        </w:rPr>
+        <w:t>m</w:t>
+      </w:r>
+      <w:r>
+        <w:rPr>
+          <w:rFonts w:ascii="Times New Roman" w:hAnsi="Times New Roman" w:cs="Times New Roman"/>
+          <w:szCs w:val="24"/>
+        </w:rPr>
+        <w:t>odel</w:t>
+      </w:r>
+      <w:r>
+        <w:rPr>
+          <w:rFonts w:ascii="Times New Roman" w:hAnsi="Times New Roman" w:cs="Times New Roman" w:hint="eastAsia"/>
+          <w:szCs w:val="24"/>
+        </w:rPr>
+        <w:t>，</w:t>
+      </w:r>
+      <w:proofErr w:type="gramStart"/>
+      <w:r>
+        <w:rPr>
+          <w:rFonts w:ascii="Times New Roman" w:hAnsi="Times New Roman" w:cs="Times New Roman" w:hint="eastAsia"/>
+          <w:szCs w:val="24"/>
+        </w:rPr>
+        <w:t>下圖由左</w:t>
+      </w:r>
+      <w:proofErr w:type="gramEnd"/>
+      <w:r>
+        <w:rPr>
+          <w:rFonts w:ascii="Times New Roman" w:hAnsi="Times New Roman" w:cs="Times New Roman" w:hint="eastAsia"/>
+          <w:szCs w:val="24"/>
+        </w:rPr>
+        <w:t>至右分別使用</w:t>
+      </w:r>
+      <w:r>
+        <w:rPr>
+          <w:rFonts w:ascii="Times New Roman" w:hAnsi="Times New Roman" w:cs="Times New Roman" w:hint="eastAsia"/>
+          <w:szCs w:val="24"/>
+        </w:rPr>
+        <w:t>class 1</w:t>
+      </w:r>
+      <w:r>
+        <w:rPr>
+          <w:rFonts w:ascii="Times New Roman" w:hAnsi="Times New Roman" w:cs="Times New Roman" w:hint="eastAsia"/>
+          <w:szCs w:val="24"/>
+        </w:rPr>
+        <w:t>、</w:t>
+      </w:r>
+      <w:r>
+        <w:rPr>
+          <w:rFonts w:ascii="Times New Roman" w:hAnsi="Times New Roman" w:cs="Times New Roman" w:hint="eastAsia"/>
+          <w:szCs w:val="24"/>
+        </w:rPr>
+        <w:t>c</w:t>
+      </w:r>
+      <w:r>
+        <w:rPr>
+          <w:rFonts w:ascii="Times New Roman" w:hAnsi="Times New Roman" w:cs="Times New Roman"/>
+          <w:szCs w:val="24"/>
+        </w:rPr>
+        <w:t>lass 2</w:t>
+      </w:r>
+      <w:r>
+        <w:rPr>
+          <w:rFonts w:ascii="Times New Roman" w:hAnsi="Times New Roman" w:cs="Times New Roman" w:hint="eastAsia"/>
+          <w:szCs w:val="24"/>
+        </w:rPr>
+        <w:t>、</w:t>
+      </w:r>
+      <w:r>
+        <w:rPr>
+          <w:rFonts w:ascii="Times New Roman" w:hAnsi="Times New Roman" w:cs="Times New Roman" w:hint="eastAsia"/>
+          <w:szCs w:val="24"/>
+        </w:rPr>
+        <w:t>c</w:t>
+      </w:r>
+      <w:r>
+        <w:rPr>
+          <w:rFonts w:ascii="Times New Roman" w:hAnsi="Times New Roman" w:cs="Times New Roman"/>
+          <w:szCs w:val="24"/>
+        </w:rPr>
+        <w:t>lass</w:t>
+      </w:r>
+      <w:r>
+        <w:rPr>
+          <w:rFonts w:ascii="Times New Roman" w:hAnsi="Times New Roman" w:cs="Times New Roman" w:hint="eastAsia"/>
+          <w:szCs w:val="24"/>
+        </w:rPr>
+        <w:t xml:space="preserve"> </w:t>
+      </w:r>
+      <w:r>
+        <w:rPr>
+          <w:rFonts w:ascii="Times New Roman" w:hAnsi="Times New Roman" w:cs="Times New Roman"/>
+          <w:szCs w:val="24"/>
+        </w:rPr>
+        <w:t>3</w:t>
+      </w:r>
+      <w:r>
+        <w:rPr>
+          <w:rFonts w:ascii="Times New Roman" w:hAnsi="Times New Roman" w:cs="Times New Roman" w:hint="eastAsia"/>
+          <w:szCs w:val="24"/>
+        </w:rPr>
+        <w:t>的</w:t>
+      </w:r>
+      <w:r>
+        <w:rPr>
+          <w:rFonts w:ascii="Times New Roman" w:hAnsi="Times New Roman" w:cs="Times New Roman"/>
+          <w:szCs w:val="24"/>
+        </w:rPr>
+        <w:t>covariance matrix</w:t>
+      </w:r>
+      <w:r>
+        <w:rPr>
+          <w:rFonts w:ascii="Times New Roman" w:hAnsi="Times New Roman" w:cs="Times New Roman" w:hint="eastAsia"/>
+          <w:szCs w:val="24"/>
+        </w:rPr>
+        <w:t>。</w:t>
+      </w:r>
+    </w:p>
+    <w:p>
+      <w:pPr>
         <w:jc w:val="center"/>
         <w:rPr>
           <w:rFonts w:ascii="Times New Roman" w:hAnsi="Times New Roman" w:cs="Times New Roman"/>
@@ -3414,6 +3561,558 @@
           <w:szCs w:val="32"/>
         </w:rPr>
       </w:pPr>
+      <w:r>
+        <w:rPr>
+          <w:rFonts w:ascii="Times New Roman" w:hAnsi="Times New Roman" w:cs="Times New Roman"/>
+          <w:noProof/>
+          <w:sz w:val="32"/>
+          <w:szCs w:val="32"/>
+        </w:rPr>
+        <w:drawing>
+          <wp:inline distT="0" distB="0" distL="0" distR="0" wp14:anchorId="3876F8A1" wp14:editId="40644131">
+            <wp:extent cx="1679864" cy="1260000"/>
+            <wp:effectExtent l="0" t="0" r="0" b="0"/>
+            <wp:docPr id="11" name="圖片 11"/>
+            <wp:cNvGraphicFramePr>
+              <a:graphicFrameLocks xmlns:a="http://schemas.openxmlformats.org/drawingml/2006/main" noChangeAspect="1"/>
+            </wp:cNvGraphicFramePr>
+            <a:graphic xmlns:a="http://schemas.openxmlformats.org/drawingml/2006/main">
+              <a:graphicData uri="http://schemas.openxmlformats.org/drawingml/2006/picture">
+                <pic:pic xmlns:pic="http://schemas.openxmlformats.org/drawingml/2006/picture">
+                  <pic:nvPicPr>
+                    <pic:cNvPr id="11" name="圖片 11"/>
+                    <pic:cNvPicPr/>
+                  </pic:nvPicPr>
+                  <pic:blipFill>
+                    <a:blip r:embed="rId19" cstate="print">
+                      <a:extLst>
+                        <a:ext uri="{28A0092B-C50C-407E-A947-70E740481C1C}">
+                          <a14:useLocalDpi xmlns:a14="http://schemas.microsoft.com/office/drawing/2010/main" val="0"/>
+                        </a:ext>
+                      </a:extLst>
+                    </a:blip>
+                    <a:stretch>
+                      <a:fillRect/>
+                    </a:stretch>
+                  </pic:blipFill>
+                  <pic:spPr>
+                    <a:xfrm>
+                      <a:off x="0" y="0"/>
+                      <a:ext cx="1679864" cy="1260000"/>
+                    </a:xfrm>
+                    <a:prstGeom prst="rect">
+                      <a:avLst/>
+                    </a:prstGeom>
+                  </pic:spPr>
+                </pic:pic>
+              </a:graphicData>
+            </a:graphic>
+          </wp:inline>
+        </w:drawing>
+      </w:r>
+      <w:r>
+        <w:rPr>
+          <w:rFonts w:ascii="Times New Roman" w:hAnsi="Times New Roman" w:cs="Times New Roman"/>
+          <w:noProof/>
+          <w:sz w:val="32"/>
+          <w:szCs w:val="32"/>
+        </w:rPr>
+        <w:drawing>
+          <wp:inline distT="0" distB="0" distL="0" distR="0" wp14:anchorId="5B70DEBE" wp14:editId="58A22EC3">
+            <wp:extent cx="1679865" cy="1260000"/>
+            <wp:effectExtent l="0" t="0" r="0" b="0"/>
+            <wp:docPr id="12" name="圖片 12"/>
+            <wp:cNvGraphicFramePr>
+              <a:graphicFrameLocks xmlns:a="http://schemas.openxmlformats.org/drawingml/2006/main" noChangeAspect="1"/>
+            </wp:cNvGraphicFramePr>
+            <a:graphic xmlns:a="http://schemas.openxmlformats.org/drawingml/2006/main">
+              <a:graphicData uri="http://schemas.openxmlformats.org/drawingml/2006/picture">
+                <pic:pic xmlns:pic="http://schemas.openxmlformats.org/drawingml/2006/picture">
+                  <pic:nvPicPr>
+                    <pic:cNvPr id="12" name="圖片 12"/>
+                    <pic:cNvPicPr/>
+                  </pic:nvPicPr>
+                  <pic:blipFill>
+                    <a:blip r:embed="rId20" cstate="print">
+                      <a:extLst>
+                        <a:ext uri="{28A0092B-C50C-407E-A947-70E740481C1C}">
+                          <a14:useLocalDpi xmlns:a14="http://schemas.microsoft.com/office/drawing/2010/main" val="0"/>
+                        </a:ext>
+                      </a:extLst>
+                    </a:blip>
+                    <a:stretch>
+                      <a:fillRect/>
+                    </a:stretch>
+                  </pic:blipFill>
+                  <pic:spPr>
+                    <a:xfrm>
+                      <a:off x="0" y="0"/>
+                      <a:ext cx="1679865" cy="1260000"/>
+                    </a:xfrm>
+                    <a:prstGeom prst="rect">
+                      <a:avLst/>
+                    </a:prstGeom>
+                  </pic:spPr>
+                </pic:pic>
+              </a:graphicData>
+            </a:graphic>
+          </wp:inline>
+        </w:drawing>
+      </w:r>
+      <w:r>
+        <w:rPr>
+          <w:rFonts w:ascii="Times New Roman" w:hAnsi="Times New Roman" w:cs="Times New Roman"/>
+          <w:noProof/>
+          <w:sz w:val="32"/>
+          <w:szCs w:val="32"/>
+        </w:rPr>
+        <w:drawing>
+          <wp:inline distT="0" distB="0" distL="0" distR="0" wp14:anchorId="51191FF8" wp14:editId="6F394261">
+            <wp:extent cx="1679865" cy="1260000"/>
+            <wp:effectExtent l="0" t="0" r="0" b="0"/>
+            <wp:docPr id="13" name="圖片 13"/>
+            <wp:cNvGraphicFramePr>
+              <a:graphicFrameLocks xmlns:a="http://schemas.openxmlformats.org/drawingml/2006/main" noChangeAspect="1"/>
+            </wp:cNvGraphicFramePr>
+            <a:graphic xmlns:a="http://schemas.openxmlformats.org/drawingml/2006/main">
+              <a:graphicData uri="http://schemas.openxmlformats.org/drawingml/2006/picture">
+                <pic:pic xmlns:pic="http://schemas.openxmlformats.org/drawingml/2006/picture">
+                  <pic:nvPicPr>
+                    <pic:cNvPr id="13" name="圖片 13"/>
+                    <pic:cNvPicPr/>
+                  </pic:nvPicPr>
+                  <pic:blipFill>
+                    <a:blip r:embed="rId21" cstate="print">
+                      <a:extLst>
+                        <a:ext uri="{28A0092B-C50C-407E-A947-70E740481C1C}">
+                          <a14:useLocalDpi xmlns:a14="http://schemas.microsoft.com/office/drawing/2010/main" val="0"/>
+                        </a:ext>
+                      </a:extLst>
+                    </a:blip>
+                    <a:stretch>
+                      <a:fillRect/>
+                    </a:stretch>
+                  </pic:blipFill>
+                  <pic:spPr>
+                    <a:xfrm>
+                      <a:off x="0" y="0"/>
+                      <a:ext cx="1679865" cy="1260000"/>
+                    </a:xfrm>
+                    <a:prstGeom prst="rect">
+                      <a:avLst/>
+                    </a:prstGeom>
+                  </pic:spPr>
+                </pic:pic>
+              </a:graphicData>
+            </a:graphic>
+          </wp:inline>
+        </w:drawing>
+      </w:r>
+    </w:p>
+    <w:p>
+      <w:pPr>
+        <w:pStyle w:val="a3"/>
+        <w:ind w:leftChars="0" w:firstLine="480"/>
+        <w:jc w:val="both"/>
+        <w:rPr>
+          <w:rFonts w:ascii="Times New Roman" w:hAnsi="Times New Roman" w:cs="Times New Roman"/>
+          <w:szCs w:val="24"/>
+        </w:rPr>
+      </w:pPr>
+      <w:r>
+        <w:rPr>
+          <w:rFonts w:ascii="Times New Roman" w:hAnsi="Times New Roman" w:cs="Times New Roman" w:hint="eastAsia"/>
+          <w:szCs w:val="24"/>
+        </w:rPr>
+        <w:lastRenderedPageBreak/>
+        <w:t>可以看出</w:t>
+      </w:r>
+      <w:r>
+        <w:rPr>
+          <w:rFonts w:ascii="Times New Roman" w:hAnsi="Times New Roman" w:cs="Times New Roman" w:hint="eastAsia"/>
+          <w:szCs w:val="24"/>
+        </w:rPr>
+        <w:t>class 1</w:t>
+      </w:r>
+      <w:r>
+        <w:rPr>
+          <w:rFonts w:ascii="Times New Roman" w:hAnsi="Times New Roman" w:cs="Times New Roman" w:hint="eastAsia"/>
+          <w:szCs w:val="24"/>
+        </w:rPr>
+        <w:t>在合併後，</w:t>
+      </w:r>
+      <w:r>
+        <w:rPr>
+          <w:rFonts w:ascii="Times New Roman" w:hAnsi="Times New Roman" w:cs="Times New Roman" w:hint="eastAsia"/>
+          <w:szCs w:val="24"/>
+        </w:rPr>
+        <w:t>d</w:t>
+      </w:r>
+      <w:r>
+        <w:rPr>
+          <w:rFonts w:ascii="Times New Roman" w:hAnsi="Times New Roman" w:cs="Times New Roman"/>
+          <w:szCs w:val="24"/>
+        </w:rPr>
+        <w:t>ata</w:t>
+      </w:r>
+      <w:r>
+        <w:rPr>
+          <w:rFonts w:ascii="Times New Roman" w:hAnsi="Times New Roman" w:cs="Times New Roman" w:hint="eastAsia"/>
+          <w:szCs w:val="24"/>
+        </w:rPr>
+        <w:t>變得更加分散，</w:t>
+      </w:r>
+      <w:r>
+        <w:rPr>
+          <w:rFonts w:ascii="Times New Roman" w:hAnsi="Times New Roman" w:cs="Times New Roman" w:hint="eastAsia"/>
+          <w:szCs w:val="24"/>
+        </w:rPr>
+        <w:t>v</w:t>
+      </w:r>
+      <w:r>
+        <w:rPr>
+          <w:rFonts w:ascii="Times New Roman" w:hAnsi="Times New Roman" w:cs="Times New Roman"/>
+          <w:szCs w:val="24"/>
+        </w:rPr>
+        <w:t>ariance</w:t>
+      </w:r>
+      <w:r>
+        <w:rPr>
+          <w:rFonts w:ascii="Times New Roman" w:hAnsi="Times New Roman" w:cs="Times New Roman" w:hint="eastAsia"/>
+          <w:szCs w:val="24"/>
+        </w:rPr>
+        <w:t>也隨之變大，</w:t>
+      </w:r>
+      <w:r>
+        <w:rPr>
+          <w:rFonts w:ascii="Times New Roman" w:hAnsi="Times New Roman" w:cs="Times New Roman"/>
+          <w:szCs w:val="24"/>
+        </w:rPr>
+        <w:t>covariance matrix</w:t>
+      </w:r>
+      <w:r>
+        <w:rPr>
+          <w:rFonts w:ascii="Times New Roman" w:hAnsi="Times New Roman" w:cs="Times New Roman" w:hint="eastAsia"/>
+          <w:szCs w:val="24"/>
+        </w:rPr>
+        <w:t>與其他兩個</w:t>
+      </w:r>
+      <w:r>
+        <w:rPr>
+          <w:rFonts w:ascii="Times New Roman" w:hAnsi="Times New Roman" w:cs="Times New Roman" w:hint="eastAsia"/>
+          <w:szCs w:val="24"/>
+        </w:rPr>
+        <w:t>class</w:t>
+      </w:r>
+      <w:r>
+        <w:rPr>
+          <w:rFonts w:ascii="Times New Roman" w:hAnsi="Times New Roman" w:cs="Times New Roman" w:hint="eastAsia"/>
+          <w:szCs w:val="24"/>
+        </w:rPr>
+        <w:t>相比較為不同，分類的結果也有所不同，用</w:t>
+      </w:r>
+      <w:r>
+        <w:rPr>
+          <w:rFonts w:ascii="Times New Roman" w:hAnsi="Times New Roman" w:cs="Times New Roman" w:hint="eastAsia"/>
+          <w:szCs w:val="24"/>
+        </w:rPr>
+        <w:t>class 1</w:t>
+      </w:r>
+      <w:r>
+        <w:rPr>
+          <w:rFonts w:ascii="Times New Roman" w:hAnsi="Times New Roman" w:cs="Times New Roman" w:hint="eastAsia"/>
+          <w:szCs w:val="24"/>
+        </w:rPr>
+        <w:t>的</w:t>
+      </w:r>
+      <w:r>
+        <w:rPr>
+          <w:rFonts w:ascii="Times New Roman" w:hAnsi="Times New Roman" w:cs="Times New Roman"/>
+          <w:szCs w:val="24"/>
+        </w:rPr>
+        <w:t>covariance matrix</w:t>
+      </w:r>
+      <w:r>
+        <w:rPr>
+          <w:rFonts w:ascii="Times New Roman" w:hAnsi="Times New Roman" w:cs="Times New Roman" w:hint="eastAsia"/>
+          <w:szCs w:val="24"/>
+        </w:rPr>
+        <w:t>得到的</w:t>
+      </w:r>
+      <w:r>
+        <w:rPr>
+          <w:rFonts w:ascii="Times New Roman" w:hAnsi="Times New Roman" w:cs="Times New Roman" w:hint="eastAsia"/>
+          <w:szCs w:val="24"/>
+        </w:rPr>
+        <w:t>model</w:t>
+      </w:r>
+      <w:r>
+        <w:rPr>
+          <w:rFonts w:ascii="Times New Roman" w:hAnsi="Times New Roman" w:cs="Times New Roman" w:hint="eastAsia"/>
+          <w:szCs w:val="24"/>
+        </w:rPr>
+        <w:t>較能將原本在</w:t>
+      </w:r>
+      <w:r>
+        <w:rPr>
+          <w:rFonts w:ascii="Times New Roman" w:hAnsi="Times New Roman" w:cs="Times New Roman" w:hint="eastAsia"/>
+          <w:szCs w:val="24"/>
+        </w:rPr>
+        <w:t>class 4</w:t>
+      </w:r>
+      <w:r>
+        <w:rPr>
+          <w:rFonts w:ascii="Times New Roman" w:hAnsi="Times New Roman" w:cs="Times New Roman" w:hint="eastAsia"/>
+          <w:szCs w:val="24"/>
+        </w:rPr>
+        <w:t>的</w:t>
+      </w:r>
+      <w:r>
+        <w:rPr>
+          <w:rFonts w:ascii="Times New Roman" w:hAnsi="Times New Roman" w:cs="Times New Roman" w:hint="eastAsia"/>
+          <w:szCs w:val="24"/>
+        </w:rPr>
+        <w:t>data</w:t>
+      </w:r>
+      <w:r>
+        <w:rPr>
+          <w:rFonts w:ascii="Times New Roman" w:hAnsi="Times New Roman" w:cs="Times New Roman" w:hint="eastAsia"/>
+          <w:szCs w:val="24"/>
+        </w:rPr>
+        <w:t>分類至</w:t>
+      </w:r>
+      <w:r>
+        <w:rPr>
+          <w:rFonts w:ascii="Times New Roman" w:hAnsi="Times New Roman" w:cs="Times New Roman" w:hint="eastAsia"/>
+          <w:szCs w:val="24"/>
+        </w:rPr>
+        <w:t>c</w:t>
+      </w:r>
+      <w:r>
+        <w:rPr>
+          <w:rFonts w:ascii="Times New Roman" w:hAnsi="Times New Roman" w:cs="Times New Roman"/>
+          <w:szCs w:val="24"/>
+        </w:rPr>
+        <w:t>lass 1</w:t>
+      </w:r>
+      <w:r>
+        <w:rPr>
+          <w:rFonts w:ascii="Times New Roman" w:hAnsi="Times New Roman" w:cs="Times New Roman" w:hint="eastAsia"/>
+          <w:szCs w:val="24"/>
+        </w:rPr>
+        <w:t>，但也會有部分</w:t>
+      </w:r>
+      <w:r>
+        <w:rPr>
+          <w:rFonts w:ascii="Times New Roman" w:hAnsi="Times New Roman" w:cs="Times New Roman" w:hint="eastAsia"/>
+          <w:szCs w:val="24"/>
+        </w:rPr>
+        <w:t>class2</w:t>
+      </w:r>
+      <w:r>
+        <w:rPr>
+          <w:rFonts w:ascii="Times New Roman" w:hAnsi="Times New Roman" w:cs="Times New Roman" w:hint="eastAsia"/>
+          <w:szCs w:val="24"/>
+        </w:rPr>
+        <w:t>和</w:t>
+      </w:r>
+      <w:r>
+        <w:rPr>
+          <w:rFonts w:ascii="Times New Roman" w:hAnsi="Times New Roman" w:cs="Times New Roman" w:hint="eastAsia"/>
+          <w:szCs w:val="24"/>
+        </w:rPr>
+        <w:t>3</w:t>
+      </w:r>
+      <w:proofErr w:type="gramStart"/>
+      <w:r>
+        <w:rPr>
+          <w:rFonts w:ascii="Times New Roman" w:hAnsi="Times New Roman" w:cs="Times New Roman" w:hint="eastAsia"/>
+          <w:szCs w:val="24"/>
+        </w:rPr>
+        <w:t>被誤分到</w:t>
+      </w:r>
+      <w:proofErr w:type="gramEnd"/>
+      <w:r>
+        <w:rPr>
+          <w:rFonts w:ascii="Times New Roman" w:hAnsi="Times New Roman" w:cs="Times New Roman" w:hint="eastAsia"/>
+          <w:szCs w:val="24"/>
+        </w:rPr>
+        <w:t>class 1</w:t>
+      </w:r>
+      <w:r>
+        <w:rPr>
+          <w:rFonts w:ascii="Times New Roman" w:hAnsi="Times New Roman" w:cs="Times New Roman" w:hint="eastAsia"/>
+          <w:szCs w:val="24"/>
+        </w:rPr>
+        <w:t>。</w:t>
+      </w:r>
+    </w:p>
+    <w:p>
+      <w:pPr>
+        <w:pStyle w:val="a3"/>
+        <w:ind w:leftChars="0" w:firstLine="480"/>
+        <w:jc w:val="both"/>
+        <w:rPr>
+          <w:rFonts w:ascii="Times New Roman" w:hAnsi="Times New Roman" w:cs="Times New Roman" w:hint="eastAsia"/>
+          <w:szCs w:val="24"/>
+        </w:rPr>
+      </w:pPr>
+      <w:r>
+        <w:rPr>
+          <w:rFonts w:ascii="Times New Roman" w:hAnsi="Times New Roman" w:cs="Times New Roman"/>
+          <w:szCs w:val="24"/>
+        </w:rPr>
+        <w:t>Class 1</w:t>
+      </w:r>
+      <w:r>
+        <w:rPr>
+          <w:rFonts w:ascii="Times New Roman" w:hAnsi="Times New Roman" w:cs="Times New Roman" w:hint="eastAsia"/>
+          <w:szCs w:val="24"/>
+        </w:rPr>
+        <w:t>從原本的</w:t>
+      </w:r>
+      <w:r>
+        <w:rPr>
+          <w:rFonts w:ascii="Times New Roman" w:hAnsi="Times New Roman" w:cs="Times New Roman" w:hint="eastAsia"/>
+          <w:szCs w:val="24"/>
+        </w:rPr>
+        <w:t>data</w:t>
+      </w:r>
+      <w:r>
+        <w:rPr>
+          <w:rFonts w:ascii="Times New Roman" w:hAnsi="Times New Roman" w:cs="Times New Roman" w:hint="eastAsia"/>
+          <w:szCs w:val="24"/>
+        </w:rPr>
+        <w:t>來看應該是兩個</w:t>
+      </w:r>
+      <w:r>
+        <w:rPr>
+          <w:rFonts w:ascii="Times New Roman" w:hAnsi="Times New Roman" w:cs="Times New Roman" w:hint="eastAsia"/>
+          <w:szCs w:val="24"/>
+        </w:rPr>
+        <w:t>G</w:t>
+      </w:r>
+      <w:r>
+        <w:rPr>
+          <w:rFonts w:ascii="Times New Roman" w:hAnsi="Times New Roman" w:cs="Times New Roman"/>
+          <w:szCs w:val="24"/>
+        </w:rPr>
+        <w:t>aussian distribution</w:t>
+      </w:r>
+      <w:r>
+        <w:rPr>
+          <w:rFonts w:ascii="Times New Roman" w:hAnsi="Times New Roman" w:cs="Times New Roman" w:hint="eastAsia"/>
+          <w:szCs w:val="24"/>
+        </w:rPr>
+        <w:t>，但資料合併後，</w:t>
+      </w:r>
+      <w:r>
+        <w:rPr>
+          <w:rFonts w:ascii="Times New Roman" w:hAnsi="Times New Roman" w:cs="Times New Roman" w:hint="eastAsia"/>
+          <w:szCs w:val="24"/>
+        </w:rPr>
+        <w:t>model</w:t>
+      </w:r>
+      <w:r>
+        <w:rPr>
+          <w:rFonts w:ascii="Times New Roman" w:hAnsi="Times New Roman" w:cs="Times New Roman" w:hint="eastAsia"/>
+          <w:szCs w:val="24"/>
+        </w:rPr>
+        <w:t>生成的部分還是將整個</w:t>
+      </w:r>
+      <w:r>
+        <w:rPr>
+          <w:rFonts w:ascii="Times New Roman" w:hAnsi="Times New Roman" w:cs="Times New Roman" w:hint="eastAsia"/>
+          <w:szCs w:val="24"/>
+        </w:rPr>
+        <w:t>class 1</w:t>
+      </w:r>
+      <w:r>
+        <w:rPr>
+          <w:rFonts w:ascii="Times New Roman" w:hAnsi="Times New Roman" w:cs="Times New Roman" w:hint="eastAsia"/>
+          <w:szCs w:val="24"/>
+        </w:rPr>
+        <w:t>視為同一</w:t>
+      </w:r>
+      <w:proofErr w:type="gramStart"/>
+      <w:r>
+        <w:rPr>
+          <w:rFonts w:ascii="Times New Roman" w:hAnsi="Times New Roman" w:cs="Times New Roman" w:hint="eastAsia"/>
+          <w:szCs w:val="24"/>
+        </w:rPr>
+        <w:t>個</w:t>
+      </w:r>
+      <w:proofErr w:type="gramEnd"/>
+      <w:r>
+        <w:rPr>
+          <w:rFonts w:ascii="Times New Roman" w:hAnsi="Times New Roman" w:cs="Times New Roman" w:hint="eastAsia"/>
+          <w:szCs w:val="24"/>
+        </w:rPr>
+        <w:t>G</w:t>
+      </w:r>
+      <w:r>
+        <w:rPr>
+          <w:rFonts w:ascii="Times New Roman" w:hAnsi="Times New Roman" w:cs="Times New Roman"/>
+          <w:szCs w:val="24"/>
+        </w:rPr>
+        <w:t>aussian distribution</w:t>
+      </w:r>
+      <w:r>
+        <w:rPr>
+          <w:rFonts w:ascii="Times New Roman" w:hAnsi="Times New Roman" w:cs="Times New Roman" w:hint="eastAsia"/>
+          <w:szCs w:val="24"/>
+        </w:rPr>
+        <w:t>，原本資料較少的地方反而成為</w:t>
+      </w:r>
+      <w:r>
+        <w:rPr>
+          <w:rFonts w:ascii="Times New Roman" w:hAnsi="Times New Roman" w:cs="Times New Roman"/>
+          <w:szCs w:val="24"/>
+        </w:rPr>
+        <w:t>pdf</w:t>
+      </w:r>
+      <w:r>
+        <w:rPr>
+          <w:rFonts w:ascii="Times New Roman" w:hAnsi="Times New Roman" w:cs="Times New Roman" w:hint="eastAsia"/>
+          <w:szCs w:val="24"/>
+        </w:rPr>
+        <w:t>最高的地方，導致生成結果有誤差。如果將合併後的</w:t>
+      </w:r>
+      <w:r>
+        <w:rPr>
+          <w:rFonts w:ascii="Times New Roman" w:hAnsi="Times New Roman" w:cs="Times New Roman" w:hint="eastAsia"/>
+          <w:szCs w:val="24"/>
+        </w:rPr>
+        <w:t>class 1</w:t>
+      </w:r>
+      <w:r>
+        <w:rPr>
+          <w:rFonts w:ascii="Times New Roman" w:hAnsi="Times New Roman" w:cs="Times New Roman" w:hint="eastAsia"/>
+          <w:szCs w:val="24"/>
+        </w:rPr>
+        <w:t>視為</w:t>
+      </w:r>
+      <w:r>
+        <w:rPr>
+          <w:rFonts w:ascii="Times New Roman" w:hAnsi="Times New Roman" w:cs="Times New Roman" w:hint="eastAsia"/>
+          <w:szCs w:val="24"/>
+        </w:rPr>
+        <w:t>m</w:t>
+      </w:r>
+      <w:r>
+        <w:rPr>
+          <w:rFonts w:ascii="Times New Roman" w:hAnsi="Times New Roman" w:cs="Times New Roman"/>
+          <w:szCs w:val="24"/>
+        </w:rPr>
+        <w:t>ixture of two Gaussians</w:t>
+      </w:r>
+      <w:r>
+        <w:rPr>
+          <w:rFonts w:ascii="Times New Roman" w:hAnsi="Times New Roman" w:cs="Times New Roman" w:hint="eastAsia"/>
+          <w:szCs w:val="24"/>
+        </w:rPr>
+        <w:t>，可能可以獲得較好的分類結果。</w:t>
+      </w:r>
     </w:p>
     <w:p>
       <w:pPr>

</xml_diff>